<commit_message>
change style in js and fixed Bug
</commit_message>
<xml_diff>
--- a/hy.popup.min.js-陈贵健.docx
+++ b/hy.popup.min.js-陈贵健.docx
@@ -53,7 +53,62 @@
           <w:rFonts w:hint="eastAsia" w:ascii="微软雅黑" w:hAnsi="微软雅黑" w:eastAsia="微软雅黑" w:cs="微软雅黑"/>
           <w:lang w:val="en-US" w:eastAsia="zh-CN"/>
         </w:rPr>
-        <w:t>第二步：引入hy.popup.min.css 和 hy.</w:t>
+        <w:t>第二步：引入hy.popup.min.css 和 hy.popup.min.js 进html。</w:t>
+      </w:r>
+    </w:p>
+    <w:p>
+      <w:pPr>
+        <w:rPr>
+          <w:rFonts w:hint="eastAsia" w:ascii="微软雅黑" w:hAnsi="微软雅黑" w:eastAsia="微软雅黑" w:cs="微软雅黑"/>
+          <w:lang w:val="en-US" w:eastAsia="zh-CN"/>
+        </w:rPr>
+      </w:pPr>
+      <w:r>
+        <w:rPr>
+          <w:rFonts w:hint="eastAsia" w:ascii="微软雅黑" w:hAnsi="微软雅黑" w:eastAsia="微软雅黑" w:cs="微软雅黑"/>
+          <w:lang w:eastAsia="zh-CN"/>
+        </w:rPr>
+        <w:t>插件包含三个方法</w:t>
+      </w:r>
+      <w:r>
+        <w:rPr>
+          <w:rFonts w:hint="eastAsia" w:ascii="微软雅黑" w:hAnsi="微软雅黑" w:eastAsia="微软雅黑" w:cs="微软雅黑"/>
+          <w:lang w:val="en-US" w:eastAsia="zh-CN"/>
+        </w:rPr>
+        <w:t>:</w:t>
+      </w:r>
+    </w:p>
+    <w:p>
+      <w:pPr>
+        <w:keepNext w:val="0"/>
+        <w:keepLines w:val="0"/>
+        <w:pageBreakBefore w:val="0"/>
+        <w:widowControl w:val="0"/>
+        <w:kinsoku/>
+        <w:wordWrap/>
+        <w:overflowPunct/>
+        <w:topLinePunct w:val="0"/>
+        <w:autoSpaceDE/>
+        <w:autoSpaceDN/>
+        <w:bidi w:val="0"/>
+        <w:adjustRightInd/>
+        <w:snapToGrid/>
+        <w:spacing w:line="240" w:lineRule="atLeast"/>
+        <w:ind w:left="0" w:leftChars="0" w:right="0" w:rightChars="0" w:firstLine="0" w:firstLineChars="0"/>
+        <w:jc w:val="both"/>
+        <w:textAlignment w:val="auto"/>
+        <w:outlineLvl w:val="9"/>
+        <w:rPr>
+          <w:rFonts w:hint="eastAsia" w:ascii="微软雅黑" w:hAnsi="微软雅黑" w:eastAsia="微软雅黑" w:cs="微软雅黑"/>
+          <w:lang w:val="en-US" w:eastAsia="zh-CN"/>
+        </w:rPr>
+      </w:pPr>
+      <w:r>
+        <w:rPr>
+          <w:rFonts w:hint="eastAsia" w:ascii="微软雅黑" w:hAnsi="微软雅黑" w:eastAsia="微软雅黑" w:cs="微软雅黑"/>
+          <w:lang w:val="en-US" w:eastAsia="zh-CN"/>
+        </w:rPr>
+        <w:t>.1  $.fn.realert() 目前可接收七</w:t>
       </w:r>
       <w:bookmarkStart w:id="0" w:name="_GoBack"/>
       <w:bookmarkEnd w:id="0"/>
@@ -62,62 +117,7 @@
           <w:rFonts w:hint="eastAsia" w:ascii="微软雅黑" w:hAnsi="微软雅黑" w:eastAsia="微软雅黑" w:cs="微软雅黑"/>
           <w:lang w:val="en-US" w:eastAsia="zh-CN"/>
         </w:rPr>
-        <w:t>popup.min.js 进html。</w:t>
-      </w:r>
-    </w:p>
-    <w:p>
-      <w:pPr>
-        <w:rPr>
-          <w:rFonts w:hint="eastAsia" w:ascii="微软雅黑" w:hAnsi="微软雅黑" w:eastAsia="微软雅黑" w:cs="微软雅黑"/>
-          <w:lang w:val="en-US" w:eastAsia="zh-CN"/>
-        </w:rPr>
-      </w:pPr>
-      <w:r>
-        <w:rPr>
-          <w:rFonts w:hint="eastAsia" w:ascii="微软雅黑" w:hAnsi="微软雅黑" w:eastAsia="微软雅黑" w:cs="微软雅黑"/>
-          <w:lang w:eastAsia="zh-CN"/>
-        </w:rPr>
-        <w:t>插件包含三个方法</w:t>
-      </w:r>
-      <w:r>
-        <w:rPr>
-          <w:rFonts w:hint="eastAsia" w:ascii="微软雅黑" w:hAnsi="微软雅黑" w:eastAsia="微软雅黑" w:cs="微软雅黑"/>
-          <w:lang w:val="en-US" w:eastAsia="zh-CN"/>
-        </w:rPr>
-        <w:t>:</w:t>
-      </w:r>
-    </w:p>
-    <w:p>
-      <w:pPr>
-        <w:keepNext w:val="0"/>
-        <w:keepLines w:val="0"/>
-        <w:pageBreakBefore w:val="0"/>
-        <w:widowControl w:val="0"/>
-        <w:kinsoku/>
-        <w:wordWrap/>
-        <w:overflowPunct/>
-        <w:topLinePunct w:val="0"/>
-        <w:autoSpaceDE/>
-        <w:autoSpaceDN/>
-        <w:bidi w:val="0"/>
-        <w:adjustRightInd/>
-        <w:snapToGrid/>
-        <w:spacing w:line="240" w:lineRule="atLeast"/>
-        <w:ind w:left="0" w:leftChars="0" w:right="0" w:rightChars="0" w:firstLine="0" w:firstLineChars="0"/>
-        <w:jc w:val="both"/>
-        <w:textAlignment w:val="auto"/>
-        <w:outlineLvl w:val="9"/>
-        <w:rPr>
-          <w:rFonts w:hint="eastAsia" w:ascii="微软雅黑" w:hAnsi="微软雅黑" w:eastAsia="微软雅黑" w:cs="微软雅黑"/>
-          <w:lang w:val="en-US" w:eastAsia="zh-CN"/>
-        </w:rPr>
-      </w:pPr>
-      <w:r>
-        <w:rPr>
-          <w:rFonts w:hint="eastAsia" w:ascii="微软雅黑" w:hAnsi="微软雅黑" w:eastAsia="微软雅黑" w:cs="微软雅黑"/>
-          <w:lang w:val="en-US" w:eastAsia="zh-CN"/>
-        </w:rPr>
-        <w:t>.1  $.fn.realert() 目前可接收六个参数：</w:t>
+        <w:t>个参数：</w:t>
       </w:r>
     </w:p>
     <w:p>
@@ -424,6 +424,39 @@
           <w:rFonts w:hint="eastAsia" w:ascii="微软雅黑" w:hAnsi="微软雅黑" w:eastAsia="微软雅黑" w:cs="微软雅黑"/>
           <w:lang w:val="en-US" w:eastAsia="zh-CN"/>
         </w:rPr>
+        <w:t>click(按钮点击回调函数)</w:t>
+      </w:r>
+    </w:p>
+    <w:p>
+      <w:pPr>
+        <w:keepNext w:val="0"/>
+        <w:keepLines w:val="0"/>
+        <w:pageBreakBefore w:val="0"/>
+        <w:widowControl w:val="0"/>
+        <w:kinsoku/>
+        <w:wordWrap/>
+        <w:overflowPunct/>
+        <w:topLinePunct w:val="0"/>
+        <w:autoSpaceDE/>
+        <w:autoSpaceDN/>
+        <w:bidi w:val="0"/>
+        <w:adjustRightInd/>
+        <w:snapToGrid/>
+        <w:spacing w:line="240" w:lineRule="atLeast"/>
+        <w:ind w:left="0" w:leftChars="0" w:right="0" w:rightChars="0" w:firstLine="0" w:firstLineChars="0"/>
+        <w:jc w:val="both"/>
+        <w:textAlignment w:val="auto"/>
+        <w:outlineLvl w:val="9"/>
+        <w:rPr>
+          <w:rFonts w:hint="eastAsia" w:ascii="微软雅黑" w:hAnsi="微软雅黑" w:eastAsia="微软雅黑" w:cs="微软雅黑"/>
+          <w:lang w:val="en-US" w:eastAsia="zh-CN"/>
+        </w:rPr>
+      </w:pPr>
+      <w:r>
+        <w:rPr>
+          <w:rFonts w:hint="eastAsia" w:ascii="微软雅黑" w:hAnsi="微软雅黑" w:eastAsia="微软雅黑" w:cs="微软雅黑"/>
+          <w:lang w:val="en-US" w:eastAsia="zh-CN"/>
+        </w:rPr>
         <w:t>方法调用例子: $.fn.realert({</w:t>
       </w:r>
     </w:p>
@@ -756,6 +789,112 @@
           <w:lang w:val="en-US" w:eastAsia="zh-CN"/>
         </w:rPr>
         <w:t>’</w:t>
+      </w:r>
+      <w:r>
+        <w:rPr>
+          <w:rFonts w:hint="eastAsia" w:ascii="微软雅黑" w:hAnsi="微软雅黑" w:eastAsia="微软雅黑" w:cs="微软雅黑"/>
+          <w:lang w:val="en-US" w:eastAsia="zh-CN"/>
+        </w:rPr>
+        <w:t>,</w:t>
+      </w:r>
+    </w:p>
+    <w:p>
+      <w:pPr>
+        <w:keepNext w:val="0"/>
+        <w:keepLines w:val="0"/>
+        <w:pageBreakBefore w:val="0"/>
+        <w:widowControl w:val="0"/>
+        <w:kinsoku/>
+        <w:wordWrap/>
+        <w:overflowPunct/>
+        <w:topLinePunct w:val="0"/>
+        <w:autoSpaceDE/>
+        <w:autoSpaceDN/>
+        <w:bidi w:val="0"/>
+        <w:adjustRightInd/>
+        <w:snapToGrid/>
+        <w:spacing w:line="240" w:lineRule="atLeast"/>
+        <w:ind w:left="0" w:leftChars="0" w:right="0" w:rightChars="0" w:firstLine="420" w:firstLineChars="0"/>
+        <w:jc w:val="both"/>
+        <w:textAlignment w:val="auto"/>
+        <w:outlineLvl w:val="9"/>
+        <w:rPr>
+          <w:rFonts w:hint="eastAsia" w:ascii="微软雅黑" w:hAnsi="微软雅黑" w:eastAsia="微软雅黑" w:cs="微软雅黑"/>
+          <w:lang w:val="en-US" w:eastAsia="zh-CN"/>
+        </w:rPr>
+      </w:pPr>
+      <w:r>
+        <w:rPr>
+          <w:rFonts w:hint="eastAsia" w:ascii="微软雅黑" w:hAnsi="微软雅黑" w:eastAsia="微软雅黑" w:cs="微软雅黑"/>
+          <w:lang w:val="en-US" w:eastAsia="zh-CN"/>
+        </w:rPr>
+        <w:t>click:function(){</w:t>
+      </w:r>
+    </w:p>
+    <w:p>
+      <w:pPr>
+        <w:keepNext w:val="0"/>
+        <w:keepLines w:val="0"/>
+        <w:pageBreakBefore w:val="0"/>
+        <w:widowControl w:val="0"/>
+        <w:kinsoku/>
+        <w:wordWrap/>
+        <w:overflowPunct/>
+        <w:topLinePunct w:val="0"/>
+        <w:autoSpaceDE/>
+        <w:autoSpaceDN/>
+        <w:bidi w:val="0"/>
+        <w:adjustRightInd/>
+        <w:snapToGrid/>
+        <w:spacing w:line="240" w:lineRule="atLeast"/>
+        <w:ind w:left="0" w:leftChars="0" w:right="0" w:rightChars="0" w:firstLine="420" w:firstLineChars="0"/>
+        <w:jc w:val="both"/>
+        <w:textAlignment w:val="auto"/>
+        <w:outlineLvl w:val="9"/>
+        <w:rPr>
+          <w:rFonts w:hint="eastAsia" w:ascii="微软雅黑" w:hAnsi="微软雅黑" w:eastAsia="微软雅黑" w:cs="微软雅黑"/>
+          <w:lang w:val="en-US" w:eastAsia="zh-CN"/>
+        </w:rPr>
+      </w:pPr>
+      <w:r>
+        <w:rPr>
+          <w:rFonts w:hint="eastAsia" w:ascii="微软雅黑" w:hAnsi="微软雅黑" w:eastAsia="微软雅黑" w:cs="微软雅黑"/>
+          <w:lang w:val="en-US" w:eastAsia="zh-CN"/>
+        </w:rPr>
+        <w:t>//dosomething</w:t>
+      </w:r>
+    </w:p>
+    <w:p>
+      <w:pPr>
+        <w:keepNext w:val="0"/>
+        <w:keepLines w:val="0"/>
+        <w:pageBreakBefore w:val="0"/>
+        <w:widowControl w:val="0"/>
+        <w:kinsoku/>
+        <w:wordWrap/>
+        <w:overflowPunct/>
+        <w:topLinePunct w:val="0"/>
+        <w:autoSpaceDE/>
+        <w:autoSpaceDN/>
+        <w:bidi w:val="0"/>
+        <w:adjustRightInd/>
+        <w:snapToGrid/>
+        <w:spacing w:line="240" w:lineRule="atLeast"/>
+        <w:ind w:left="0" w:leftChars="0" w:right="0" w:rightChars="0" w:firstLine="420" w:firstLineChars="0"/>
+        <w:jc w:val="both"/>
+        <w:textAlignment w:val="auto"/>
+        <w:outlineLvl w:val="9"/>
+        <w:rPr>
+          <w:rFonts w:hint="eastAsia" w:ascii="微软雅黑" w:hAnsi="微软雅黑" w:eastAsia="微软雅黑" w:cs="微软雅黑"/>
+          <w:lang w:val="en-US" w:eastAsia="zh-CN"/>
+        </w:rPr>
+      </w:pPr>
+      <w:r>
+        <w:rPr>
+          <w:rFonts w:hint="eastAsia" w:ascii="微软雅黑" w:hAnsi="微软雅黑" w:eastAsia="微软雅黑" w:cs="微软雅黑"/>
+          <w:lang w:val="en-US" w:eastAsia="zh-CN"/>
+        </w:rPr>
+        <w:t>}</w:t>
       </w:r>
     </w:p>
     <w:p>
@@ -2983,7 +3122,7 @@
     <w:lsdException w:unhideWhenUsed="0" w:uiPriority="0" w:semiHidden="0" w:name="HTML Sample"/>
     <w:lsdException w:unhideWhenUsed="0" w:uiPriority="0" w:semiHidden="0" w:name="HTML Typewriter"/>
     <w:lsdException w:unhideWhenUsed="0" w:uiPriority="0" w:semiHidden="0" w:name="HTML Variable"/>
-    <w:lsdException w:unhideWhenUsed="0" w:uiPriority="0" w:name="Normal Table"/>
+    <w:lsdException w:qFormat="1" w:unhideWhenUsed="0" w:uiPriority="0" w:name="Normal Table"/>
     <w:lsdException w:unhideWhenUsed="0" w:uiPriority="0" w:semiHidden="0" w:name="annotation subject"/>
     <w:lsdException w:unhideWhenUsed="0" w:uiPriority="0" w:semiHidden="0" w:name="Table Simple 1"/>
     <w:lsdException w:unhideWhenUsed="0" w:uiPriority="0" w:semiHidden="0" w:name="Table Simple 2"/>
@@ -3173,6 +3312,7 @@
   <w:style w:type="table" w:default="1" w:styleId="4">
     <w:name w:val="Normal Table"/>
     <w:semiHidden/>
+    <w:qFormat/>
     <w:uiPriority w:val="0"/>
     <w:tblPr>
       <w:tblLayout w:type="fixed"/>

</xml_diff>